<commit_message>
changed wording, added docx format
</commit_message>
<xml_diff>
--- a/cover letters/coverletter.docx
+++ b/cover letters/coverletter.docx
@@ -1,391 +1,384 @@
 
 <file path=word/document.xml><?xml version="1.0" encoding="utf-8"?>
-<w:document xmlns:wpc="http://schemas.microsoft.com/office/word/2010/wordprocessingCanvas" xmlns:cx="http://schemas.microsoft.com/office/drawing/2014/chartex" xmlns:cx1="http://schemas.microsoft.com/office/drawing/2015/9/8/chartex" xmlns:cx2="http://schemas.microsoft.com/office/drawing/2015/10/21/chartex" xmlns:cx3="http://schemas.microsoft.com/office/drawing/2016/5/9/chartex" xmlns:cx4="http://schemas.microsoft.com/office/drawing/2016/5/10/chartex" xmlns:cx5="http://schemas.microsoft.com/office/drawing/2016/5/11/chartex" xmlns:cx6="http://schemas.microsoft.com/office/drawing/2016/5/12/chartex" xmlns:cx7="http://schemas.microsoft.com/office/drawing/2016/5/13/chartex" xmlns:cx8="http://schemas.microsoft.com/office/drawing/2016/5/14/chartex" xmlns:mc="http://schemas.openxmlformats.org/markup-compatibility/2006" xmlns:aink="http://schemas.microsoft.com/office/drawing/2016/ink" xmlns:am3d="http://schemas.microsoft.com/office/drawing/2017/model3d" xmlns:o="urn:schemas-microsoft-com:office:office" xmlns:oel="http://schemas.microsoft.com/office/2019/extlst" xmlns:r="http://schemas.openxmlformats.org/officeDocument/2006/relationships" xmlns:m="http://schemas.openxmlformats.org/officeDocument/2006/math" xmlns:v="urn:schemas-microsoft-com:vml" xmlns:wp14="http://schemas.microsoft.com/office/word/2010/wordprocessingDrawing" xmlns:wp="http://schemas.openxmlformats.org/drawingml/2006/wordprocessingDrawing" xmlns:w10="urn:schemas-microsoft-com:office:word" xmlns:w="http://schemas.openxmlformats.org/wordprocessingml/2006/main" xmlns:w14="http://schemas.microsoft.com/office/word/2010/wordml" xmlns:w15="http://schemas.microsoft.com/office/word/2012/wordml" xmlns:w16cex="http://schemas.microsoft.com/office/word/2018/wordml/cex" xmlns:w16cid="http://schemas.microsoft.com/office/word/2016/wordml/cid" xmlns:w16="http://schemas.microsoft.com/office/word/2018/wordml" xmlns:w16sdtdh="http://schemas.microsoft.com/office/word/2020/wordml/sdtdatahash" xmlns:w16se="http://schemas.microsoft.com/office/word/2015/wordml/symex" xmlns:wpg="http://schemas.microsoft.com/office/word/2010/wordprocessingGroup" xmlns:wpi="http://schemas.microsoft.com/office/word/2010/wordprocessingInk" xmlns:wne="http://schemas.microsoft.com/office/word/2006/wordml" xmlns:wps="http://schemas.microsoft.com/office/word/2010/wordprocessingShape" mc:Ignorable="w14 w15 w16se w16cid w16 w16cex w16sdtdh wp14">
+<w:document xmlns:wpc="http://schemas.microsoft.com/office/word/2010/wordprocessingCanvas" xmlns:cx="http://schemas.microsoft.com/office/drawing/2014/chartex" xmlns:cx1="http://schemas.microsoft.com/office/drawing/2015/9/8/chartex" xmlns:cx2="http://schemas.microsoft.com/office/drawing/2015/10/21/chartex" xmlns:cx3="http://schemas.microsoft.com/office/drawing/2016/5/9/chartex" xmlns:cx4="http://schemas.microsoft.com/office/drawing/2016/5/10/chartex" xmlns:cx5="http://schemas.microsoft.com/office/drawing/2016/5/11/chartex" xmlns:cx6="http://schemas.microsoft.com/office/drawing/2016/5/12/chartex" xmlns:cx7="http://schemas.microsoft.com/office/drawing/2016/5/13/chartex" xmlns:cx8="http://schemas.microsoft.com/office/drawing/2016/5/14/chartex" xmlns:mc="http://schemas.openxmlformats.org/markup-compatibility/2006" xmlns:aink="http://schemas.microsoft.com/office/drawing/2016/ink" xmlns:am3d="http://schemas.microsoft.com/office/drawing/2017/model3d" xmlns:o="urn:schemas-microsoft-com:office:office" xmlns:oel="http://schemas.microsoft.com/office/2019/extlst" xmlns:r="http://schemas.openxmlformats.org/officeDocument/2006/relationships" xmlns:m="http://schemas.openxmlformats.org/officeDocument/2006/math" xmlns:v="urn:schemas-microsoft-com:vml" xmlns:wp14="http://schemas.microsoft.com/office/word/2010/wordprocessingDrawing" xmlns:wp="http://schemas.openxmlformats.org/drawingml/2006/wordprocessingDrawing" xmlns:w10="urn:schemas-microsoft-com:office:word" xmlns:w="http://schemas.openxmlformats.org/wordprocessingml/2006/main" xmlns:w14="http://schemas.microsoft.com/office/word/2010/wordml" xmlns:w15="http://schemas.microsoft.com/office/word/2012/wordml" xmlns:w16cex="http://schemas.microsoft.com/office/word/2018/wordml/cex" xmlns:w16cid="http://schemas.microsoft.com/office/word/2016/wordml/cid" xmlns:w16="http://schemas.microsoft.com/office/word/2018/wordml" xmlns:w16du="http://schemas.microsoft.com/office/word/2023/wordml/word16du" xmlns:w16sdtdh="http://schemas.microsoft.com/office/word/2020/wordml/sdtdatahash" xmlns:w16se="http://schemas.microsoft.com/office/word/2015/wordml/symex" xmlns:wpg="http://schemas.microsoft.com/office/word/2010/wordprocessingGroup" xmlns:wpi="http://schemas.microsoft.com/office/word/2010/wordprocessingInk" xmlns:wne="http://schemas.microsoft.com/office/word/2006/wordml" xmlns:wps="http://schemas.microsoft.com/office/word/2010/wordprocessingShape" mc:Ignorable="w14 w15 w16se w16cid w16 w16cex w16sdtdh w16du wp14">
   <w:body>
     <w:p>
       <w:pPr>
-        <w:pStyle w:val="PlainText"/>
-        <w:rPr>
-          <w:rFonts w:ascii="Arial" w:hAnsi="Arial" w:cs="Arial"/>
-        </w:rPr>
-      </w:pPr>
-    </w:p>
-    <w:p>
-      <w:pPr>
-        <w:pStyle w:val="PlainText"/>
-        <w:rPr>
-          <w:rFonts w:ascii="Arial" w:hAnsi="Arial" w:cs="Arial"/>
-        </w:rPr>
-      </w:pPr>
-      <w:r>
-        <w:rPr>
-          <w:rFonts w:ascii="Arial" w:hAnsi="Arial" w:cs="Arial"/>
+        <w:rPr>
+          <w:rFonts w:ascii="Arial" w:hAnsi="Arial" w:cs="Arial"/>
+          <w:sz w:val="21"/>
+          <w:szCs w:val="21"/>
+        </w:rPr>
+      </w:pPr>
+      <w:r>
+        <w:rPr>
+          <w:rFonts w:ascii="Arial" w:hAnsi="Arial" w:cs="Arial"/>
+          <w:sz w:val="21"/>
+          <w:szCs w:val="21"/>
         </w:rPr>
         <w:t>Dear Hiring Manager,</w:t>
       </w:r>
     </w:p>
     <w:p>
       <w:pPr>
-        <w:pStyle w:val="PlainText"/>
-        <w:rPr>
-          <w:rFonts w:ascii="Arial" w:hAnsi="Arial" w:cs="Arial"/>
-        </w:rPr>
-      </w:pPr>
-    </w:p>
-    <w:p>
-      <w:pPr>
-        <w:pStyle w:val="PlainText"/>
-        <w:rPr>
-          <w:rFonts w:ascii="Arial" w:hAnsi="Arial" w:cs="Arial"/>
-        </w:rPr>
-      </w:pPr>
-      <w:r>
-        <w:rPr>
-          <w:rFonts w:ascii="Arial" w:hAnsi="Arial" w:cs="Arial"/>
-        </w:rPr>
-        <w:t xml:space="preserve">I am excited to apply for the </w:t>
-      </w:r>
-      <w:r>
-        <w:rPr>
-          <w:rFonts w:ascii="Arial" w:hAnsi="Arial" w:cs="Arial"/>
-        </w:rPr>
-        <w:t>Backend</w:t>
-      </w:r>
-      <w:r>
-        <w:rPr>
-          <w:rFonts w:ascii="Arial" w:hAnsi="Arial" w:cs="Arial"/>
+        <w:rPr>
+          <w:rFonts w:ascii="Arial" w:hAnsi="Arial" w:cs="Arial"/>
+          <w:sz w:val="21"/>
+          <w:szCs w:val="21"/>
+        </w:rPr>
+      </w:pPr>
+    </w:p>
+    <w:p>
+      <w:pPr>
+        <w:rPr>
+          <w:rFonts w:ascii="Arial" w:hAnsi="Arial" w:cs="Arial"/>
+          <w:sz w:val="21"/>
+          <w:szCs w:val="21"/>
+        </w:rPr>
+      </w:pPr>
+      <w:r>
+        <w:rPr>
+          <w:rFonts w:ascii="Arial" w:hAnsi="Arial" w:cs="Arial"/>
+          <w:sz w:val="21"/>
+          <w:szCs w:val="21"/>
+        </w:rPr>
+        <w:t xml:space="preserve">I’m excited </w:t>
+      </w:r>
+      <w:r>
+        <w:rPr>
+          <w:rFonts w:ascii="Arial" w:hAnsi="Arial" w:cs="Arial"/>
+          <w:sz w:val="21"/>
+          <w:szCs w:val="21"/>
+        </w:rPr>
+        <w:t xml:space="preserve">to </w:t>
+      </w:r>
+      <w:r>
+        <w:rPr>
+          <w:rFonts w:ascii="Arial" w:hAnsi="Arial" w:cs="Arial"/>
+          <w:sz w:val="21"/>
+          <w:szCs w:val="21"/>
+        </w:rPr>
+        <w:t xml:space="preserve">apply for the </w:t>
+      </w:r>
+      <w:r>
+        <w:rPr>
+          <w:rFonts w:ascii="Arial" w:hAnsi="Arial" w:cs="Arial"/>
+          <w:sz w:val="21"/>
+          <w:szCs w:val="21"/>
+        </w:rPr>
+        <w:t xml:space="preserve">Front-End Software Engineer position at </w:t>
+      </w:r>
+      <w:proofErr w:type="spellStart"/>
+      <w:r>
+        <w:rPr>
+          <w:rFonts w:ascii="Arial" w:hAnsi="Arial" w:cs="Arial"/>
+          <w:sz w:val="21"/>
+          <w:szCs w:val="21"/>
+        </w:rPr>
+        <w:t>Hennge</w:t>
+      </w:r>
+      <w:proofErr w:type="spellEnd"/>
+      <w:r>
+        <w:rPr>
+          <w:rFonts w:ascii="Arial" w:hAnsi="Arial" w:cs="Arial"/>
+          <w:sz w:val="21"/>
+          <w:szCs w:val="21"/>
+        </w:rPr>
+        <w:t>.</w:t>
+      </w:r>
+      <w:r>
+        <w:rPr>
+          <w:rFonts w:ascii="Arial" w:hAnsi="Arial" w:cs="Arial"/>
+          <w:sz w:val="21"/>
+          <w:szCs w:val="21"/>
         </w:rPr>
         <w:t xml:space="preserve"> </w:t>
       </w:r>
-      <w:r>
-        <w:rPr>
-          <w:rFonts w:ascii="Arial" w:hAnsi="Arial" w:cs="Arial"/>
-        </w:rPr>
-        <w:t>Software Engineer</w:t>
-      </w:r>
-      <w:r>
-        <w:rPr>
-          <w:rFonts w:ascii="Arial" w:hAnsi="Arial" w:cs="Arial"/>
-        </w:rPr>
-        <w:t xml:space="preserve"> </w:t>
-      </w:r>
-      <w:r>
-        <w:rPr>
-          <w:rFonts w:ascii="Arial" w:hAnsi="Arial" w:cs="Arial"/>
-        </w:rPr>
-        <w:t xml:space="preserve">role at </w:t>
-      </w:r>
-      <w:r>
-        <w:rPr>
-          <w:rFonts w:ascii="Arial" w:hAnsi="Arial" w:cs="Arial"/>
-        </w:rPr>
-        <w:t>Clear</w:t>
-      </w:r>
-      <w:r>
-        <w:rPr>
-          <w:rFonts w:ascii="Arial" w:hAnsi="Arial" w:cs="Arial"/>
-        </w:rPr>
-        <w:t>. As a computer science graduate student at Arizona State University, I am passionate about programming and have a strong desire to contribute to innovative applications.</w:t>
-      </w:r>
-    </w:p>
-    <w:p>
-      <w:pPr>
-        <w:pStyle w:val="PlainText"/>
-        <w:rPr>
-          <w:rFonts w:ascii="Arial" w:hAnsi="Arial" w:cs="Arial"/>
-        </w:rPr>
-      </w:pPr>
-      <w:r>
-        <w:rPr>
-          <w:rFonts w:ascii="Arial" w:hAnsi="Arial" w:cs="Arial"/>
-        </w:rPr>
-        <w:t xml:space="preserve">I am well-versed in multiple programming languages </w:t>
-      </w:r>
-      <w:r>
-        <w:rPr>
-          <w:rFonts w:ascii="Arial" w:hAnsi="Arial" w:cs="Arial"/>
-        </w:rPr>
-        <w:t xml:space="preserve">like </w:t>
-      </w:r>
-      <w:r>
-        <w:rPr>
-          <w:rFonts w:ascii="Arial" w:hAnsi="Arial" w:cs="Arial"/>
-        </w:rPr>
-        <w:t xml:space="preserve">Java, Python, and PHP. I have worked as a software developer for 3 </w:t>
-      </w:r>
-      <w:r>
-        <w:rPr>
-          <w:rFonts w:ascii="Arial" w:hAnsi="Arial" w:cs="Arial"/>
-        </w:rPr>
-        <w:t>years</w:t>
-      </w:r>
-      <w:r>
-        <w:rPr>
-          <w:rFonts w:ascii="Arial" w:hAnsi="Arial" w:cs="Arial"/>
-        </w:rPr>
-        <w:t xml:space="preserve">. First at </w:t>
+      <w:proofErr w:type="gramStart"/>
+      <w:r>
+        <w:rPr>
+          <w:rFonts w:ascii="Arial" w:hAnsi="Arial" w:cs="Arial"/>
+          <w:sz w:val="21"/>
+          <w:szCs w:val="21"/>
+        </w:rPr>
+        <w:t>With</w:t>
+      </w:r>
+      <w:proofErr w:type="gramEnd"/>
+      <w:r>
+        <w:rPr>
+          <w:rFonts w:ascii="Arial" w:hAnsi="Arial" w:cs="Arial"/>
+          <w:sz w:val="21"/>
+          <w:szCs w:val="21"/>
+        </w:rPr>
+        <w:t xml:space="preserve"> a Master’s in Computer Science from Arizona State University and a genuine love for programming, I can’t wait to lend my skills to your innovative applications.</w:t>
+      </w:r>
+    </w:p>
+    <w:p>
+      <w:pPr>
+        <w:rPr>
+          <w:rFonts w:ascii="Arial" w:hAnsi="Arial" w:cs="Arial"/>
+          <w:sz w:val="21"/>
+          <w:szCs w:val="21"/>
+        </w:rPr>
+      </w:pPr>
+    </w:p>
+    <w:p>
+      <w:pPr>
+        <w:rPr>
+          <w:rFonts w:ascii="Arial" w:hAnsi="Arial" w:cs="Arial"/>
+          <w:sz w:val="21"/>
+          <w:szCs w:val="21"/>
+        </w:rPr>
+      </w:pPr>
+      <w:r>
+        <w:rPr>
+          <w:rFonts w:ascii="Arial" w:hAnsi="Arial" w:cs="Arial"/>
+          <w:sz w:val="21"/>
+          <w:szCs w:val="21"/>
+        </w:rPr>
+        <w:t>My approach to engineering is simple: "Pick the right tool for the job." Many front-end developers can get caught up in specific frameworks or methods without questioning their effectiveness. I believe that the best tool is the one that allows for quick project delivery while keeping things simple.</w:t>
+      </w:r>
+    </w:p>
+    <w:p>
+      <w:pPr>
+        <w:rPr>
+          <w:rFonts w:ascii="Arial" w:hAnsi="Arial" w:cs="Arial"/>
+          <w:sz w:val="21"/>
+          <w:szCs w:val="21"/>
+        </w:rPr>
+      </w:pPr>
+    </w:p>
+    <w:p>
+      <w:pPr>
+        <w:rPr>
+          <w:rFonts w:ascii="Arial" w:hAnsi="Arial" w:cs="Arial"/>
+          <w:sz w:val="21"/>
+          <w:szCs w:val="21"/>
+        </w:rPr>
+      </w:pPr>
+      <w:r>
+        <w:rPr>
+          <w:rFonts w:ascii="Arial" w:hAnsi="Arial" w:cs="Arial"/>
+          <w:sz w:val="21"/>
+          <w:szCs w:val="21"/>
+        </w:rPr>
+        <w:t>Over the past three years, I’ve gained hands-on experience with various front-end frameworks. At ICICI Lombard General Insurance Company, one of India’s top insurance firms, I led a team of three in creating a self-service customer renewals portal from scratch. One of our biggest challenges was ensuring our mobile-first site ran smoothly on any device, even with spotty internet. This experience taught me the importance of making solid engineering choices right from the start</w:t>
+      </w:r>
+      <w:r>
+        <w:rPr>
+          <w:rFonts w:ascii="Arial" w:hAnsi="Arial" w:cs="Arial"/>
+          <w:sz w:val="21"/>
+          <w:szCs w:val="21"/>
+        </w:rPr>
+        <w:t xml:space="preserve"> because making the wrong choice can be a pain to fix </w:t>
+      </w:r>
+      <w:proofErr w:type="gramStart"/>
+      <w:r>
+        <w:rPr>
+          <w:rFonts w:ascii="Arial" w:hAnsi="Arial" w:cs="Arial"/>
+          <w:sz w:val="21"/>
+          <w:szCs w:val="21"/>
+        </w:rPr>
+        <w:t>later on</w:t>
+      </w:r>
+      <w:proofErr w:type="gramEnd"/>
+      <w:r>
+        <w:rPr>
+          <w:rFonts w:ascii="Arial" w:hAnsi="Arial" w:cs="Arial"/>
+          <w:sz w:val="21"/>
+          <w:szCs w:val="21"/>
+        </w:rPr>
+        <w:t>.</w:t>
+      </w:r>
+    </w:p>
+    <w:p>
+      <w:pPr>
+        <w:rPr>
+          <w:rFonts w:ascii="Arial" w:hAnsi="Arial" w:cs="Arial"/>
+          <w:sz w:val="21"/>
+          <w:szCs w:val="21"/>
+        </w:rPr>
+      </w:pPr>
+    </w:p>
+    <w:p>
+      <w:pPr>
+        <w:rPr>
+          <w:rFonts w:ascii="Arial" w:hAnsi="Arial" w:cs="Arial"/>
+          <w:sz w:val="21"/>
+          <w:szCs w:val="21"/>
+        </w:rPr>
+      </w:pPr>
+      <w:r>
+        <w:rPr>
+          <w:rFonts w:ascii="Arial" w:hAnsi="Arial" w:cs="Arial"/>
+          <w:sz w:val="21"/>
+          <w:szCs w:val="21"/>
+        </w:rPr>
+        <w:t>During my master’s program, I dove into UI development and data visualization, using d3.js to craft engaging charts. I’ve completed a bunch of visualizations, and I’m particularly proud of this project: https://chasing-squirrels.adhipk.dev.</w:t>
+      </w:r>
+    </w:p>
+    <w:p>
+      <w:pPr>
+        <w:rPr>
+          <w:rFonts w:ascii="Arial" w:hAnsi="Arial" w:cs="Arial"/>
+          <w:sz w:val="21"/>
+          <w:szCs w:val="21"/>
+        </w:rPr>
+      </w:pPr>
+    </w:p>
+    <w:p>
+      <w:pPr>
+        <w:rPr>
+          <w:rFonts w:ascii="Arial" w:hAnsi="Arial" w:cs="Arial"/>
+          <w:sz w:val="21"/>
+          <w:szCs w:val="21"/>
+        </w:rPr>
+      </w:pPr>
+      <w:r>
+        <w:rPr>
+          <w:rFonts w:ascii="Arial" w:hAnsi="Arial" w:cs="Arial"/>
+          <w:sz w:val="21"/>
+          <w:szCs w:val="21"/>
+        </w:rPr>
+        <w:t xml:space="preserve">Beyond my professional journey, I love experimenting with personal projects </w:t>
+      </w:r>
+      <w:r>
+        <w:rPr>
+          <w:rFonts w:ascii="Arial" w:hAnsi="Arial" w:cs="Arial"/>
+          <w:sz w:val="21"/>
+          <w:szCs w:val="21"/>
+        </w:rPr>
+        <w:t xml:space="preserve">and </w:t>
+      </w:r>
+      <w:r>
+        <w:rPr>
+          <w:rFonts w:ascii="Arial" w:hAnsi="Arial" w:cs="Arial"/>
+          <w:sz w:val="21"/>
+          <w:szCs w:val="21"/>
+        </w:rPr>
+        <w:t xml:space="preserve">tackling new technologies to build practical tools for my daily life. I mainly use Next.js on the front end, and I’ve had a great time working with </w:t>
       </w:r>
       <w:proofErr w:type="spellStart"/>
       <w:r>
         <w:rPr>
           <w:rFonts w:ascii="Arial" w:hAnsi="Arial" w:cs="Arial"/>
-        </w:rPr>
-        <w:t>Autoninja</w:t>
+          <w:sz w:val="21"/>
+          <w:szCs w:val="21"/>
+        </w:rPr>
+        <w:t>Deno</w:t>
       </w:r>
       <w:proofErr w:type="spellEnd"/>
       <w:r>
         <w:rPr>
           <w:rFonts w:ascii="Arial" w:hAnsi="Arial" w:cs="Arial"/>
-        </w:rPr>
-        <w:t xml:space="preserve">, a startup that developed CRM and analytics tools tailored for auto </w:t>
-      </w:r>
-      <w:r>
-        <w:rPr>
-          <w:rFonts w:ascii="Arial" w:hAnsi="Arial" w:cs="Arial"/>
-        </w:rPr>
-        <w:t>dealerships, then at</w:t>
-      </w:r>
-      <w:r>
-        <w:rPr>
-          <w:rFonts w:ascii="Arial" w:hAnsi="Arial" w:cs="Arial"/>
-        </w:rPr>
-        <w:t xml:space="preserve"> ICICI Lombard General Insurance </w:t>
-      </w:r>
-      <w:r>
-        <w:rPr>
-          <w:rFonts w:ascii="Arial" w:hAnsi="Arial" w:cs="Arial"/>
-        </w:rPr>
-        <w:t>Company</w:t>
-      </w:r>
-      <w:r>
-        <w:rPr>
-          <w:rFonts w:ascii="Arial" w:hAnsi="Arial" w:cs="Arial"/>
-        </w:rPr>
-        <w:t xml:space="preserve"> – </w:t>
-      </w:r>
-      <w:r>
-        <w:rPr>
-          <w:rFonts w:ascii="Arial" w:hAnsi="Arial" w:cs="Arial"/>
-        </w:rPr>
-        <w:t>one of the largest insurance companies in India</w:t>
-      </w:r>
-      <w:r>
-        <w:rPr>
-          <w:rFonts w:ascii="Arial" w:hAnsi="Arial" w:cs="Arial"/>
-        </w:rPr>
-        <w:t>, where</w:t>
-      </w:r>
-      <w:r>
-        <w:rPr>
-          <w:rFonts w:ascii="Arial" w:hAnsi="Arial" w:cs="Arial"/>
-        </w:rPr>
-        <w:t xml:space="preserve"> I led a team of 3 developers tasked with building a mobile-first customer</w:t>
-      </w:r>
-      <w:r>
-        <w:rPr>
-          <w:rFonts w:ascii="Arial" w:hAnsi="Arial" w:cs="Arial"/>
-        </w:rPr>
-        <w:t xml:space="preserve"> portal using microservices written in Python and Laravel/Lumen</w:t>
-      </w:r>
-      <w:r>
-        <w:rPr>
-          <w:rFonts w:ascii="Arial" w:hAnsi="Arial" w:cs="Arial"/>
-        </w:rPr>
-        <w:t>.</w:t>
-      </w:r>
-      <w:r>
-        <w:rPr>
-          <w:rFonts w:ascii="Arial" w:hAnsi="Arial" w:cs="Arial"/>
-        </w:rPr>
-        <w:t xml:space="preserve"> </w:t>
-      </w:r>
-      <w:r>
-        <w:rPr>
-          <w:rFonts w:ascii="Arial" w:hAnsi="Arial" w:cs="Arial"/>
-        </w:rPr>
-        <w:t>As a part of university coursework, I have worked on multiple projects in Java, Scala, and Python. Notably, I built a</w:t>
-      </w:r>
-      <w:r>
-        <w:rPr>
-          <w:rFonts w:ascii="Arial" w:hAnsi="Arial" w:cs="Arial"/>
-        </w:rPr>
-        <w:t xml:space="preserve">n end-to-end </w:t>
-      </w:r>
-      <w:r>
-        <w:rPr>
-          <w:rFonts w:ascii="Arial" w:hAnsi="Arial" w:cs="Arial"/>
-        </w:rPr>
-        <w:t>data processing pipeline using Apache Spark, Hadoop, and neo4j</w:t>
-      </w:r>
-      <w:r>
-        <w:rPr>
-          <w:rFonts w:ascii="Arial" w:hAnsi="Arial" w:cs="Arial"/>
-        </w:rPr>
-        <w:t xml:space="preserve"> for my Data Processing at Scale course</w:t>
-      </w:r>
-      <w:r>
-        <w:rPr>
-          <w:rFonts w:ascii="Arial" w:hAnsi="Arial" w:cs="Arial"/>
-        </w:rPr>
-        <w:t>.</w:t>
-      </w:r>
-    </w:p>
-    <w:p>
-      <w:pPr>
-        <w:pStyle w:val="PlainText"/>
-        <w:rPr>
-          <w:rFonts w:ascii="Arial" w:hAnsi="Arial" w:cs="Arial"/>
-        </w:rPr>
-      </w:pPr>
-      <w:r>
-        <w:rPr>
-          <w:rFonts w:ascii="Arial" w:hAnsi="Arial" w:cs="Arial"/>
-        </w:rPr>
-        <w:t>Apart from my professional experience</w:t>
-      </w:r>
-      <w:r>
-        <w:rPr>
-          <w:rFonts w:ascii="Arial" w:hAnsi="Arial" w:cs="Arial"/>
-        </w:rPr>
-        <w:t xml:space="preserve"> and coursework</w:t>
-      </w:r>
-      <w:r>
-        <w:rPr>
-          <w:rFonts w:ascii="Arial" w:hAnsi="Arial" w:cs="Arial"/>
-        </w:rPr>
-        <w:t xml:space="preserve">, I have worked on </w:t>
-      </w:r>
-      <w:r>
-        <w:rPr>
-          <w:rFonts w:ascii="Arial" w:hAnsi="Arial" w:cs="Arial"/>
-        </w:rPr>
-        <w:t xml:space="preserve">multiple </w:t>
-      </w:r>
-      <w:r>
-        <w:rPr>
-          <w:rFonts w:ascii="Arial" w:hAnsi="Arial" w:cs="Arial"/>
-        </w:rPr>
-        <w:t>personal projects to further hone my skills</w:t>
-      </w:r>
-      <w:r>
-        <w:rPr>
-          <w:rFonts w:ascii="Arial" w:hAnsi="Arial" w:cs="Arial"/>
-        </w:rPr>
-        <w:t xml:space="preserve"> while building practical and useful tools</w:t>
-      </w:r>
-      <w:r>
-        <w:rPr>
-          <w:rFonts w:ascii="Arial" w:hAnsi="Arial" w:cs="Arial"/>
-        </w:rPr>
-        <w:t>.</w:t>
-      </w:r>
-    </w:p>
-    <w:p>
-      <w:pPr>
-        <w:pStyle w:val="PlainText"/>
-        <w:rPr>
-          <w:rFonts w:ascii="Arial" w:hAnsi="Arial" w:cs="Arial"/>
-        </w:rPr>
-      </w:pPr>
-      <w:r>
-        <w:rPr>
-          <w:rFonts w:ascii="Arial" w:hAnsi="Arial" w:cs="Arial"/>
-        </w:rPr>
-        <w:t xml:space="preserve">I am a quick learner and have a strong desire to continue </w:t>
-      </w:r>
-      <w:r>
-        <w:rPr>
-          <w:rFonts w:ascii="Arial" w:hAnsi="Arial" w:cs="Arial"/>
-        </w:rPr>
-        <w:t xml:space="preserve">growing my knowledge of </w:t>
-      </w:r>
-      <w:r>
-        <w:rPr>
-          <w:rFonts w:ascii="Arial" w:hAnsi="Arial" w:cs="Arial"/>
-        </w:rPr>
-        <w:t xml:space="preserve">new technologies and programming languages. I believe that working as a software developer at </w:t>
-      </w:r>
-      <w:r>
-        <w:rPr>
-          <w:rFonts w:ascii="Arial" w:hAnsi="Arial" w:cs="Arial"/>
-        </w:rPr>
-        <w:t>Clear</w:t>
-      </w:r>
-      <w:r>
-        <w:rPr>
-          <w:rFonts w:ascii="Arial" w:hAnsi="Arial" w:cs="Arial"/>
-        </w:rPr>
-        <w:t xml:space="preserve"> will </w:t>
-      </w:r>
-      <w:r>
-        <w:rPr>
-          <w:rFonts w:ascii="Arial" w:hAnsi="Arial" w:cs="Arial"/>
-        </w:rPr>
-        <w:t>allow me</w:t>
-      </w:r>
-      <w:r>
-        <w:rPr>
-          <w:rFonts w:ascii="Arial" w:hAnsi="Arial" w:cs="Arial"/>
-        </w:rPr>
-        <w:t xml:space="preserve"> to learn from experienced developers, contribute to exciting projects, and improve my programming skills.</w:t>
-      </w:r>
-    </w:p>
-    <w:p>
-      <w:pPr>
-        <w:pStyle w:val="PlainText"/>
-        <w:rPr>
-          <w:rFonts w:ascii="Arial" w:hAnsi="Arial" w:cs="Arial"/>
-        </w:rPr>
-      </w:pPr>
-      <w:r>
-        <w:rPr>
-          <w:rFonts w:ascii="Arial" w:hAnsi="Arial" w:cs="Arial"/>
-        </w:rPr>
-        <w:t>Thank you for considering my application. I am eager to discuss how I can contribute to your team as a software engineer.</w:t>
-      </w:r>
-    </w:p>
-    <w:p>
-      <w:pPr>
-        <w:pStyle w:val="PlainText"/>
-        <w:rPr>
-          <w:rFonts w:ascii="Arial" w:hAnsi="Arial" w:cs="Arial"/>
-        </w:rPr>
-      </w:pPr>
-    </w:p>
-    <w:p>
-      <w:pPr>
-        <w:pStyle w:val="PlainText"/>
-        <w:rPr>
-          <w:rFonts w:ascii="Arial" w:hAnsi="Arial" w:cs="Arial"/>
-        </w:rPr>
-      </w:pPr>
-      <w:r>
-        <w:rPr>
-          <w:rFonts w:ascii="Arial" w:hAnsi="Arial" w:cs="Arial"/>
-        </w:rPr>
-        <w:t>Sincerely,</w:t>
-      </w:r>
-    </w:p>
-    <w:p>
-      <w:pPr>
-        <w:pStyle w:val="PlainText"/>
-        <w:rPr>
-          <w:rFonts w:ascii="Arial" w:hAnsi="Arial" w:cs="Arial"/>
-        </w:rPr>
-      </w:pPr>
+          <w:sz w:val="21"/>
+          <w:szCs w:val="21"/>
+        </w:rPr>
+        <w:t xml:space="preserve"> 2.0. When a full React app feels like overkill, I find </w:t>
+      </w:r>
       <w:proofErr w:type="spellStart"/>
       <w:r>
         <w:rPr>
           <w:rFonts w:ascii="Arial" w:hAnsi="Arial" w:cs="Arial"/>
-        </w:rPr>
-        <w:t>Adhip</w:t>
+          <w:sz w:val="21"/>
+          <w:szCs w:val="21"/>
+        </w:rPr>
+        <w:t>htmx</w:t>
       </w:r>
       <w:proofErr w:type="spellEnd"/>
       <w:r>
         <w:rPr>
           <w:rFonts w:ascii="Arial" w:hAnsi="Arial" w:cs="Arial"/>
-        </w:rPr>
-        <w:t xml:space="preserve"> Kashyap</w:t>
+          <w:sz w:val="21"/>
+          <w:szCs w:val="21"/>
+        </w:rPr>
+        <w:t xml:space="preserve"> with templating engines to be a powerful combo for front</w:t>
+      </w:r>
+      <w:r>
+        <w:rPr>
+          <w:rFonts w:ascii="Arial" w:hAnsi="Arial" w:cs="Arial"/>
+          <w:sz w:val="21"/>
+          <w:szCs w:val="21"/>
+        </w:rPr>
+        <w:t>-</w:t>
+      </w:r>
+      <w:r>
+        <w:rPr>
+          <w:rFonts w:ascii="Arial" w:hAnsi="Arial" w:cs="Arial"/>
+          <w:sz w:val="21"/>
+          <w:szCs w:val="21"/>
+        </w:rPr>
+        <w:t>end creation.</w:t>
+      </w:r>
+      <w:r>
+        <w:rPr>
+          <w:rFonts w:ascii="Arial" w:hAnsi="Arial" w:cs="Arial"/>
+          <w:sz w:val="21"/>
+          <w:szCs w:val="21"/>
+        </w:rPr>
+        <w:t xml:space="preserve"> (Again, right tool for the job!)</w:t>
+      </w:r>
+    </w:p>
+    <w:p>
+      <w:pPr>
+        <w:rPr>
+          <w:rFonts w:ascii="Arial" w:hAnsi="Arial" w:cs="Arial"/>
+          <w:sz w:val="21"/>
+          <w:szCs w:val="21"/>
+        </w:rPr>
+      </w:pPr>
+    </w:p>
+    <w:p>
+      <w:pPr>
+        <w:rPr>
+          <w:rFonts w:ascii="Arial" w:hAnsi="Arial" w:cs="Arial"/>
+          <w:sz w:val="21"/>
+          <w:szCs w:val="21"/>
+        </w:rPr>
+      </w:pPr>
+      <w:r>
+        <w:rPr>
+          <w:rFonts w:ascii="Arial" w:hAnsi="Arial" w:cs="Arial"/>
+          <w:sz w:val="21"/>
+          <w:szCs w:val="21"/>
+        </w:rPr>
+        <w:t>Thanks for considering my application! I'm looking forward to the chance to contribute to your team.</w:t>
+      </w:r>
+    </w:p>
+    <w:p>
+      <w:pPr>
+        <w:rPr>
+          <w:rFonts w:ascii="Arial" w:hAnsi="Arial" w:cs="Arial"/>
+          <w:sz w:val="21"/>
+          <w:szCs w:val="21"/>
+        </w:rPr>
+      </w:pPr>
+    </w:p>
+    <w:p>
+      <w:pPr>
+        <w:rPr>
+          <w:rFonts w:ascii="Arial" w:hAnsi="Arial" w:cs="Arial"/>
+          <w:sz w:val="21"/>
+          <w:szCs w:val="21"/>
+        </w:rPr>
+      </w:pPr>
+      <w:r>
+        <w:rPr>
+          <w:rFonts w:ascii="Arial" w:hAnsi="Arial" w:cs="Arial"/>
+          <w:sz w:val="21"/>
+          <w:szCs w:val="21"/>
+        </w:rPr>
+        <w:t xml:space="preserve">Cheers,  </w:t>
+      </w:r>
+    </w:p>
+    <w:p>
+      <w:r>
+        <w:rPr>
+          <w:rFonts w:ascii="Arial" w:hAnsi="Arial" w:cs="Arial"/>
+          <w:sz w:val="21"/>
+          <w:szCs w:val="21"/>
+        </w:rPr>
+        <w:t>Adhip Kashyap</w:t>
       </w:r>
     </w:p>
     <w:sectPr>
@@ -399,7 +392,7 @@
 </file>
 
 <file path=word/styles.xml><?xml version="1.0" encoding="utf-8"?>
-<w:styles xmlns:mc="http://schemas.openxmlformats.org/markup-compatibility/2006" xmlns:r="http://schemas.openxmlformats.org/officeDocument/2006/relationships" xmlns:w="http://schemas.openxmlformats.org/wordprocessingml/2006/main" xmlns:w14="http://schemas.microsoft.com/office/word/2010/wordml" xmlns:w15="http://schemas.microsoft.com/office/word/2012/wordml" xmlns:w16cex="http://schemas.microsoft.com/office/word/2018/wordml/cex" xmlns:w16cid="http://schemas.microsoft.com/office/word/2016/wordml/cid" xmlns:w16="http://schemas.microsoft.com/office/word/2018/wordml" xmlns:w16sdtdh="http://schemas.microsoft.com/office/word/2020/wordml/sdtdatahash" xmlns:w16se="http://schemas.microsoft.com/office/word/2015/wordml/symex" mc:Ignorable="w14 w15 w16se w16cid w16 w16cex w16sdtdh">
+<w:styles xmlns:mc="http://schemas.openxmlformats.org/markup-compatibility/2006" xmlns:r="http://schemas.openxmlformats.org/officeDocument/2006/relationships" xmlns:w="http://schemas.openxmlformats.org/wordprocessingml/2006/main" xmlns:w14="http://schemas.microsoft.com/office/word/2010/wordml" xmlns:w15="http://schemas.microsoft.com/office/word/2012/wordml" xmlns:w16cex="http://schemas.microsoft.com/office/word/2018/wordml/cex" xmlns:w16cid="http://schemas.microsoft.com/office/word/2016/wordml/cid" xmlns:w16="http://schemas.microsoft.com/office/word/2018/wordml" xmlns:w16du="http://schemas.microsoft.com/office/word/2023/wordml/word16du" xmlns:w16sdtdh="http://schemas.microsoft.com/office/word/2020/wordml/sdtdatahash" xmlns:w16se="http://schemas.microsoft.com/office/word/2015/wordml/symex" mc:Ignorable="w14 w15 w16se w16cid w16 w16cex w16sdtdh w16du">
   <w:docDefaults>
     <w:rPrDefault>
       <w:rPr>

</xml_diff>